<commit_message>
CET350 - update tasklist
</commit_message>
<xml_diff>
--- a/CET 350/Assignments/Assignment 2/tasklist.docx
+++ b/CET 350/Assignments/Assignment 2/tasklist.docx
@@ -16,7 +16,7 @@
         <w:rPr>
           <w:u w:val="single"/>
         </w:rPr>
-        <w:t>1</w:t>
+        <w:t>2</w:t>
       </w:r>
       <w:r>
         <w:rPr>
@@ -202,7 +202,13 @@
           </w:tcPr>
           <w:p>
             <w:r>
-              <w:t>01/25/22</w:t>
+              <w:t>0</w:t>
+            </w:r>
+            <w:r>
+              <w:t>2/07</w:t>
+            </w:r>
+            <w:r>
+              <w:t>/22</w:t>
             </w:r>
           </w:p>
         </w:tc>
@@ -234,7 +240,13 @@
           </w:tcPr>
           <w:p>
             <w:r>
-              <w:t>01/25/22</w:t>
+              <w:t>0</w:t>
+            </w:r>
+            <w:r>
+              <w:t>2/07</w:t>
+            </w:r>
+            <w:r>
+              <w:t>/22</w:t>
             </w:r>
           </w:p>
         </w:tc>
@@ -266,7 +278,13 @@
           </w:tcPr>
           <w:p>
             <w:r>
-              <w:t>01/25/22</w:t>
+              <w:t>0</w:t>
+            </w:r>
+            <w:r>
+              <w:t>2/07</w:t>
+            </w:r>
+            <w:r>
+              <w:t>/22</w:t>
             </w:r>
           </w:p>
         </w:tc>
@@ -1145,7 +1163,7 @@
     <w:lsdException w:name="Table Web 2" w:semiHidden="1" w:unhideWhenUsed="1"/>
     <w:lsdException w:name="Table Web 3" w:semiHidden="1" w:unhideWhenUsed="1"/>
     <w:lsdException w:name="Balloon Text" w:semiHidden="1" w:unhideWhenUsed="1"/>
-    <w:lsdException w:name="Table Grid" w:semiHidden="1" w:uiPriority="59" w:unhideWhenUsed="1"/>
+    <w:lsdException w:name="Table Grid" w:uiPriority="59"/>
     <w:lsdException w:name="Table Theme" w:semiHidden="1" w:unhideWhenUsed="1"/>
     <w:lsdException w:name="Placeholder Text" w:semiHidden="1"/>
     <w:lsdException w:name="No Spacing" w:uiPriority="1" w:qFormat="1"/>

</xml_diff>